<commit_message>
[feat] Developer dashboard complete
</commit_message>
<xml_diff>
--- a/reports/Deliverable 3/Student #3/05 Requirements - Student #3.docx
+++ b/reports/Deliverable 3/Student #3/05 Requirements - Student #3.docx
@@ -2406,7 +2406,21 @@
               <w:rFonts w:asciiTheme="majorHAnsi" w:hAnsiTheme="majorHAnsi" w:cstheme="majorHAnsi"/>
               <w:lang w:val="en-US"/>
             </w:rPr>
-            <w:t xml:space="preserve">    </w:t>
+            <w:t xml:space="preserve"> </w:t>
+          </w:r>
+          <w:r>
+            <w:rPr>
+              <w:rFonts w:asciiTheme="majorHAnsi" w:hAnsiTheme="majorHAnsi" w:cstheme="majorHAnsi"/>
+              <w:lang w:val="en-US"/>
+            </w:rPr>
+            <w:t>X</w:t>
+          </w:r>
+          <w:r>
+            <w:rPr>
+              <w:rFonts w:asciiTheme="majorHAnsi" w:hAnsiTheme="majorHAnsi" w:cstheme="majorHAnsi"/>
+              <w:lang w:val="en-US"/>
+            </w:rPr>
+            <w:t xml:space="preserve">  </w:t>
           </w:r>
         </w:sdtContent>
       </w:sdt>
@@ -6411,6 +6425,7 @@
   <w:rsids>
     <w:rsidRoot w:val="00BC2E03"/>
     <w:rsid w:val="000C1201"/>
+    <w:rsid w:val="001A5883"/>
     <w:rsid w:val="001F2FD8"/>
     <w:rsid w:val="0021456F"/>
     <w:rsid w:val="002746EE"/>

</xml_diff>

<commit_message>
[feat] Become a developer
</commit_message>
<xml_diff>
--- a/reports/Deliverable 3/Student #3/05 Requirements - Student #3.docx
+++ b/reports/Deliverable 3/Student #3/05 Requirements - Student #3.docx
@@ -3719,7 +3719,19 @@
             <w:rPr>
               <w:rFonts w:asciiTheme="majorHAnsi" w:hAnsiTheme="majorHAnsi" w:cstheme="majorHAnsi"/>
             </w:rPr>
-            <w:t xml:space="preserve">    </w:t>
+            <w:t xml:space="preserve"> </w:t>
+          </w:r>
+          <w:r>
+            <w:rPr>
+              <w:rFonts w:asciiTheme="majorHAnsi" w:hAnsiTheme="majorHAnsi" w:cstheme="majorHAnsi"/>
+            </w:rPr>
+            <w:t>X</w:t>
+          </w:r>
+          <w:r>
+            <w:rPr>
+              <w:rFonts w:asciiTheme="majorHAnsi" w:hAnsiTheme="majorHAnsi" w:cstheme="majorHAnsi"/>
+            </w:rPr>
+            <w:t xml:space="preserve">  </w:t>
           </w:r>
         </w:sdtContent>
       </w:sdt>
@@ -6432,6 +6444,7 @@
     <w:rsid w:val="00477521"/>
     <w:rsid w:val="00615CAC"/>
     <w:rsid w:val="007C2864"/>
+    <w:rsid w:val="008573BC"/>
     <w:rsid w:val="008D15E7"/>
     <w:rsid w:val="00AD2283"/>
     <w:rsid w:val="00AD38C1"/>

</xml_diff>

<commit_message>
[feat] List of published training modules and their details when authenticated
</commit_message>
<xml_diff>
--- a/reports/Deliverable 3/Student #3/05 Requirements - Student #3.docx
+++ b/reports/Deliverable 3/Student #3/05 Requirements - Student #3.docx
@@ -3812,7 +3812,19 @@
             <w:rPr>
               <w:rFonts w:asciiTheme="majorHAnsi" w:hAnsiTheme="majorHAnsi" w:cstheme="majorHAnsi"/>
             </w:rPr>
-            <w:t xml:space="preserve">    </w:t>
+            <w:t xml:space="preserve"> </w:t>
+          </w:r>
+          <w:r>
+            <w:rPr>
+              <w:rFonts w:asciiTheme="majorHAnsi" w:hAnsiTheme="majorHAnsi" w:cstheme="majorHAnsi"/>
+            </w:rPr>
+            <w:t>X</w:t>
+          </w:r>
+          <w:r>
+            <w:rPr>
+              <w:rFonts w:asciiTheme="majorHAnsi" w:hAnsiTheme="majorHAnsi" w:cstheme="majorHAnsi"/>
+            </w:rPr>
+            <w:t xml:space="preserve">  </w:t>
           </w:r>
         </w:sdtContent>
       </w:sdt>
@@ -3963,7 +3975,19 @@
             <w:rPr>
               <w:rFonts w:asciiTheme="majorHAnsi" w:hAnsiTheme="majorHAnsi" w:cstheme="majorHAnsi"/>
             </w:rPr>
-            <w:t xml:space="preserve">    </w:t>
+            <w:t xml:space="preserve"> </w:t>
+          </w:r>
+          <w:r>
+            <w:rPr>
+              <w:rFonts w:asciiTheme="majorHAnsi" w:hAnsiTheme="majorHAnsi" w:cstheme="majorHAnsi"/>
+            </w:rPr>
+            <w:t>X</w:t>
+          </w:r>
+          <w:r>
+            <w:rPr>
+              <w:rFonts w:asciiTheme="majorHAnsi" w:hAnsiTheme="majorHAnsi" w:cstheme="majorHAnsi"/>
+            </w:rPr>
+            <w:t xml:space="preserve">  </w:t>
           </w:r>
         </w:sdtContent>
       </w:sdt>
@@ -6451,6 +6475,7 @@
     <w:rsid w:val="00BC2E03"/>
     <w:rsid w:val="00D629E8"/>
     <w:rsid w:val="00E76A49"/>
+    <w:rsid w:val="00F34DE3"/>
     <w:rsid w:val="00FC6929"/>
   </w:rsids>
   <m:mathPr>

</xml_diff>